<commit_message>
updated gdd to have a link to the game trailer
</commit_message>
<xml_diff>
--- a/Volcano GDD.docx
+++ b/Volcano GDD.docx
@@ -1,6 +1,6 @@
 
 <file path=word/document.xml><?xml version="1.0" encoding="utf-8"?>
-<w:document xmlns:wpc="http://schemas.microsoft.com/office/word/2010/wordprocessingCanvas" xmlns:cx="http://schemas.microsoft.com/office/drawing/2014/chartex" xmlns:cx1="http://schemas.microsoft.com/office/drawing/2015/9/8/chartex" xmlns:cx2="http://schemas.microsoft.com/office/drawing/2015/10/21/chartex" xmlns:cx3="http://schemas.microsoft.com/office/drawing/2016/5/9/chartex" xmlns:cx4="http://schemas.microsoft.com/office/drawing/2016/5/10/chartex" xmlns:cx5="http://schemas.microsoft.com/office/drawing/2016/5/11/chartex" xmlns:cx6="http://schemas.microsoft.com/office/drawing/2016/5/12/chartex" xmlns:cx7="http://schemas.microsoft.com/office/drawing/2016/5/13/chartex" xmlns:cx8="http://schemas.microsoft.com/office/drawing/2016/5/14/chartex" xmlns:mc="http://schemas.openxmlformats.org/markup-compatibility/2006" xmlns:aink="http://schemas.microsoft.com/office/drawing/2016/ink" xmlns:am3d="http://schemas.microsoft.com/office/drawing/2017/model3d" xmlns:o="urn:schemas-microsoft-com:office:office" xmlns:r="http://schemas.openxmlformats.org/officeDocument/2006/relationships" xmlns:m="http://schemas.openxmlformats.org/officeDocument/2006/math" xmlns:v="urn:schemas-microsoft-com:vml" xmlns:wp14="http://schemas.microsoft.com/office/word/2010/wordprocessingDrawing" xmlns:wp="http://schemas.openxmlformats.org/drawingml/2006/wordprocessingDrawing" xmlns:w10="urn:schemas-microsoft-com:office:word" xmlns:w="http://schemas.openxmlformats.org/wordprocessingml/2006/main" xmlns:w14="http://schemas.microsoft.com/office/word/2010/wordml" xmlns:w15="http://schemas.microsoft.com/office/word/2012/wordml" xmlns:w16cex="http://schemas.microsoft.com/office/word/2018/wordml/cex" xmlns:w16cid="http://schemas.microsoft.com/office/word/2016/wordml/cid" xmlns:w16="http://schemas.microsoft.com/office/word/2018/wordml" xmlns:w16se="http://schemas.microsoft.com/office/word/2015/wordml/symex" xmlns:wpg="http://schemas.microsoft.com/office/word/2010/wordprocessingGroup" xmlns:wpi="http://schemas.microsoft.com/office/word/2010/wordprocessingInk" xmlns:wne="http://schemas.microsoft.com/office/word/2006/wordml" xmlns:wps="http://schemas.microsoft.com/office/word/2010/wordprocessingShape" mc:Ignorable="w14 w15 w16se w16cid w16 w16cex wp14">
+<w:document xmlns:wpc="http://schemas.microsoft.com/office/word/2010/wordprocessingCanvas" xmlns:cx="http://schemas.microsoft.com/office/drawing/2014/chartex" xmlns:cx1="http://schemas.microsoft.com/office/drawing/2015/9/8/chartex" xmlns:cx2="http://schemas.microsoft.com/office/drawing/2015/10/21/chartex" xmlns:cx3="http://schemas.microsoft.com/office/drawing/2016/5/9/chartex" xmlns:cx4="http://schemas.microsoft.com/office/drawing/2016/5/10/chartex" xmlns:cx5="http://schemas.microsoft.com/office/drawing/2016/5/11/chartex" xmlns:cx6="http://schemas.microsoft.com/office/drawing/2016/5/12/chartex" xmlns:cx7="http://schemas.microsoft.com/office/drawing/2016/5/13/chartex" xmlns:cx8="http://schemas.microsoft.com/office/drawing/2016/5/14/chartex" xmlns:mc="http://schemas.openxmlformats.org/markup-compatibility/2006" xmlns:aink="http://schemas.microsoft.com/office/drawing/2016/ink" xmlns:am3d="http://schemas.microsoft.com/office/drawing/2017/model3d" xmlns:o="urn:schemas-microsoft-com:office:office" xmlns:r="http://schemas.openxmlformats.org/officeDocument/2006/relationships" xmlns:m="http://schemas.openxmlformats.org/officeDocument/2006/math" xmlns:v="urn:schemas-microsoft-com:vml" xmlns:wp14="http://schemas.microsoft.com/office/word/2010/wordprocessingDrawing" xmlns:wp="http://schemas.openxmlformats.org/drawingml/2006/wordprocessingDrawing" xmlns:w10="urn:schemas-microsoft-com:office:word" xmlns:w="http://schemas.openxmlformats.org/wordprocessingml/2006/main" xmlns:w14="http://schemas.microsoft.com/office/word/2010/wordml" xmlns:w15="http://schemas.microsoft.com/office/word/2012/wordml" xmlns:w16cex="http://schemas.microsoft.com/office/word/2018/wordml/cex" xmlns:w16cid="http://schemas.microsoft.com/office/word/2016/wordml/cid" xmlns:w16="http://schemas.microsoft.com/office/word/2018/wordml" xmlns:w16sdtdh="http://schemas.microsoft.com/office/word/2020/wordml/sdtdatahash" xmlns:w16se="http://schemas.microsoft.com/office/word/2015/wordml/symex" xmlns:wpg="http://schemas.microsoft.com/office/word/2010/wordprocessingGroup" xmlns:wpi="http://schemas.microsoft.com/office/word/2010/wordprocessingInk" xmlns:wne="http://schemas.microsoft.com/office/word/2006/wordml" xmlns:wps="http://schemas.microsoft.com/office/word/2010/wordprocessingShape" mc:Ignorable="w14 w15 w16se w16cid w16 w16cex w16sdtdh wp14">
   <w:body>
     <w:p>
       <w:pPr>
@@ -909,7 +909,6 @@
           <w:rFonts w:ascii="Segoe UI Light" w:hAnsi="Segoe UI Light" w:cs="Segoe UI Light"/>
           <w:sz w:val="28"/>
           <w:szCs w:val="28"/>
-          <w:u w:val="single"/>
         </w:rPr>
       </w:pPr>
       <w:r>
@@ -921,6 +920,34 @@
         </w:rPr>
         <w:t>Overview</w:t>
       </w:r>
+      <w:r>
+        <w:rPr>
+          <w:rFonts w:ascii="Segoe UI Light" w:hAnsi="Segoe UI Light" w:cs="Segoe UI Light"/>
+          <w:sz w:val="28"/>
+          <w:szCs w:val="28"/>
+          <w:u w:val="single"/>
+        </w:rPr>
+        <w:br/>
+      </w:r>
+      <w:r>
+        <w:rPr>
+          <w:rFonts w:ascii="Segoe UI Light" w:hAnsi="Segoe UI Light" w:cs="Segoe UI Light"/>
+          <w:sz w:val="28"/>
+          <w:szCs w:val="28"/>
+        </w:rPr>
+        <w:t xml:space="preserve">Link to trailer: </w:t>
+      </w:r>
+      <w:hyperlink r:id="rId8" w:history="1">
+        <w:r>
+          <w:rPr>
+            <w:rStyle w:val="Hyperlink"/>
+            <w:rFonts w:ascii="Segoe UI Light" w:hAnsi="Segoe UI Light" w:cs="Segoe UI Light"/>
+            <w:sz w:val="28"/>
+            <w:szCs w:val="28"/>
+          </w:rPr>
+          <w:t>https://www.youtube.com/watch?v=dU9ElXkmbE0</w:t>
+        </w:r>
+      </w:hyperlink>
     </w:p>
     <w:p>
       <w:pPr>
@@ -992,7 +1019,7 @@
     </w:p>
     <w:p>
       <w:pPr>
-        <w:pStyle w:val="a3"/>
+        <w:pStyle w:val="ListParagraph"/>
         <w:numPr>
           <w:ilvl w:val="0"/>
           <w:numId w:val="1"/>
@@ -1015,7 +1042,7 @@
     </w:p>
     <w:p>
       <w:pPr>
-        <w:pStyle w:val="a3"/>
+        <w:pStyle w:val="ListParagraph"/>
         <w:numPr>
           <w:ilvl w:val="0"/>
           <w:numId w:val="1"/>
@@ -1054,7 +1081,7 @@
     </w:p>
     <w:p>
       <w:pPr>
-        <w:pStyle w:val="a3"/>
+        <w:pStyle w:val="ListParagraph"/>
         <w:numPr>
           <w:ilvl w:val="0"/>
           <w:numId w:val="1"/>
@@ -1077,7 +1104,7 @@
     </w:p>
     <w:p>
       <w:pPr>
-        <w:pStyle w:val="a3"/>
+        <w:pStyle w:val="ListParagraph"/>
         <w:numPr>
           <w:ilvl w:val="0"/>
           <w:numId w:val="1"/>
@@ -1276,6 +1303,7 @@
           <w:sz w:val="28"/>
           <w:szCs w:val="28"/>
         </w:rPr>
+        <w:lastRenderedPageBreak/>
         <w:drawing>
           <wp:anchor distT="0" distB="0" distL="114300" distR="114300" simplePos="0" relativeHeight="251658240" behindDoc="0" locked="0" layoutInCell="1" allowOverlap="1" wp14:anchorId="610C3C15" wp14:editId="3BBE8286">
             <wp:simplePos x="0" y="0"/>
@@ -1300,7 +1328,7 @@
                     <pic:cNvPicPr/>
                   </pic:nvPicPr>
                   <pic:blipFill>
-                    <a:blip r:embed="rId8">
+                    <a:blip r:embed="rId9">
                       <a:extLst>
                         <a:ext uri="{28A0092B-C50C-407E-A947-70E740481C1C}">
                           <a14:useLocalDpi xmlns:a14="http://schemas.microsoft.com/office/drawing/2010/main" val="0"/>
@@ -1363,7 +1391,7 @@
                     <pic:cNvPicPr/>
                   </pic:nvPicPr>
                   <pic:blipFill>
-                    <a:blip r:embed="rId9">
+                    <a:blip r:embed="rId10">
                       <a:extLst>
                         <a:ext uri="{28A0092B-C50C-407E-A947-70E740481C1C}">
                           <a14:useLocalDpi xmlns:a14="http://schemas.microsoft.com/office/drawing/2010/main" val="0"/>
@@ -1467,13 +1495,12 @@
           <w:szCs w:val="32"/>
           <w:u w:val="single"/>
         </w:rPr>
-        <w:lastRenderedPageBreak/>
         <w:t>Controllers</w:t>
       </w:r>
     </w:p>
     <w:tbl>
       <w:tblPr>
-        <w:tblStyle w:val="a4"/>
+        <w:tblStyle w:val="TableGrid"/>
         <w:tblW w:w="0" w:type="auto"/>
         <w:tblLook w:val="04A0" w:firstRow="1" w:lastRow="0" w:firstColumn="1" w:lastColumn="0" w:noHBand="0" w:noVBand="1"/>
       </w:tblPr>
@@ -1862,7 +1889,7 @@
                     </pic:cNvPicPr>
                   </pic:nvPicPr>
                   <pic:blipFill>
-                    <a:blip r:embed="rId10">
+                    <a:blip r:embed="rId11">
                       <a:extLst>
                         <a:ext uri="{28A0092B-C50C-407E-A947-70E740481C1C}">
                           <a14:useLocalDpi xmlns:a14="http://schemas.microsoft.com/office/drawing/2010/main" val="0"/>
@@ -1997,7 +2024,6 @@
           <w:szCs w:val="32"/>
           <w:u w:val="single"/>
         </w:rPr>
-        <w:lastRenderedPageBreak/>
         <w:t xml:space="preserve">Obstacles </w:t>
       </w:r>
     </w:p>
@@ -2124,7 +2150,7 @@
                     <pic:cNvPicPr/>
                   </pic:nvPicPr>
                   <pic:blipFill>
-                    <a:blip r:embed="rId11"/>
+                    <a:blip r:embed="rId12"/>
                     <a:stretch>
                       <a:fillRect/>
                     </a:stretch>
@@ -2233,7 +2259,7 @@
                     <pic:cNvPicPr/>
                   </pic:nvPicPr>
                   <pic:blipFill>
-                    <a:blip r:embed="rId12"/>
+                    <a:blip r:embed="rId13"/>
                     <a:stretch>
                       <a:fillRect/>
                     </a:stretch>
@@ -2446,7 +2472,7 @@
                     <pic:cNvPicPr/>
                   </pic:nvPicPr>
                   <pic:blipFill>
-                    <a:blip r:embed="rId13">
+                    <a:blip r:embed="rId14">
                       <a:extLst>
                         <a:ext uri="{28A0092B-C50C-407E-A947-70E740481C1C}">
                           <a14:useLocalDpi xmlns:a14="http://schemas.microsoft.com/office/drawing/2010/main" val="0"/>
@@ -2598,7 +2624,7 @@
                     <pic:cNvPicPr/>
                   </pic:nvPicPr>
                   <pic:blipFill>
-                    <a:blip r:embed="rId14">
+                    <a:blip r:embed="rId15">
                       <a:extLst>
                         <a:ext uri="{28A0092B-C50C-407E-A947-70E740481C1C}">
                           <a14:useLocalDpi xmlns:a14="http://schemas.microsoft.com/office/drawing/2010/main" val="0"/>
@@ -2653,7 +2679,7 @@
                     <pic:cNvPicPr/>
                   </pic:nvPicPr>
                   <pic:blipFill rotWithShape="1">
-                    <a:blip r:embed="rId15"/>
+                    <a:blip r:embed="rId16"/>
                     <a:srcRect t="32781"/>
                     <a:stretch/>
                   </pic:blipFill>
@@ -2728,6 +2754,7 @@
           <w:szCs w:val="28"/>
           <w:u w:val="single"/>
         </w:rPr>
+        <w:lastRenderedPageBreak/>
         <w:t>Food</w:t>
       </w:r>
       <w:r>
@@ -2816,7 +2843,7 @@
                     <pic:cNvPicPr/>
                   </pic:nvPicPr>
                   <pic:blipFill>
-                    <a:blip r:embed="rId16"/>
+                    <a:blip r:embed="rId17"/>
                     <a:stretch>
                       <a:fillRect/>
                     </a:stretch>
@@ -2957,7 +2984,7 @@
                     <pic:cNvPicPr/>
                   </pic:nvPicPr>
                   <pic:blipFill>
-                    <a:blip r:embed="rId17">
+                    <a:blip r:embed="rId18">
                       <a:extLst>
                         <a:ext uri="{28A0092B-C50C-407E-A947-70E740481C1C}">
                           <a14:useLocalDpi xmlns:a14="http://schemas.microsoft.com/office/drawing/2010/main" val="0"/>
@@ -3032,7 +3059,7 @@
                     <pic:cNvPicPr/>
                   </pic:nvPicPr>
                   <pic:blipFill>
-                    <a:blip r:embed="rId18">
+                    <a:blip r:embed="rId19">
                       <a:extLst>
                         <a:ext uri="{28A0092B-C50C-407E-A947-70E740481C1C}">
                           <a14:useLocalDpi xmlns:a14="http://schemas.microsoft.com/office/drawing/2010/main" val="0"/>
@@ -3293,7 +3320,6 @@
           <w:szCs w:val="32"/>
           <w:u w:val="single"/>
         </w:rPr>
-        <w:lastRenderedPageBreak/>
         <w:t>Minigames</w:t>
       </w:r>
     </w:p>
@@ -3366,7 +3392,7 @@
                     <pic:cNvPicPr/>
                   </pic:nvPicPr>
                   <pic:blipFill>
-                    <a:blip r:embed="rId19">
+                    <a:blip r:embed="rId20">
                       <a:extLst>
                         <a:ext uri="{28A0092B-C50C-407E-A947-70E740481C1C}">
                           <a14:useLocalDpi xmlns:a14="http://schemas.microsoft.com/office/drawing/2010/main" val="0"/>
@@ -3534,6 +3560,7 @@
           <w:sz w:val="28"/>
           <w:szCs w:val="28"/>
         </w:rPr>
+        <w:lastRenderedPageBreak/>
         <w:drawing>
           <wp:anchor distT="0" distB="0" distL="114300" distR="114300" simplePos="0" relativeHeight="251686912" behindDoc="0" locked="0" layoutInCell="1" allowOverlap="1" wp14:anchorId="24C57D1D" wp14:editId="0BD50658">
             <wp:simplePos x="0" y="0"/>
@@ -3558,7 +3585,7 @@
                     <pic:cNvPicPr/>
                   </pic:nvPicPr>
                   <pic:blipFill>
-                    <a:blip r:embed="rId20">
+                    <a:blip r:embed="rId21">
                       <a:extLst>
                         <a:ext uri="{28A0092B-C50C-407E-A947-70E740481C1C}">
                           <a14:useLocalDpi xmlns:a14="http://schemas.microsoft.com/office/drawing/2010/main" val="0"/>
@@ -3628,7 +3655,6 @@
           <w:szCs w:val="28"/>
           <w:u w:val="single"/>
         </w:rPr>
-        <w:lastRenderedPageBreak/>
         <w:t>Known Bugs</w:t>
       </w:r>
     </w:p>
@@ -3647,7 +3673,7 @@
     </w:p>
     <w:p>
       <w:pPr>
-        <w:pStyle w:val="a3"/>
+        <w:pStyle w:val="ListParagraph"/>
         <w:numPr>
           <w:ilvl w:val="0"/>
           <w:numId w:val="1"/>
@@ -3697,7 +3723,7 @@
     </w:p>
     <w:p>
       <w:pPr>
-        <w:pStyle w:val="a3"/>
+        <w:pStyle w:val="ListParagraph"/>
         <w:numPr>
           <w:ilvl w:val="0"/>
           <w:numId w:val="1"/>
@@ -3745,7 +3771,7 @@
 </file>
 
 <file path=word/endnotes.xml><?xml version="1.0" encoding="utf-8"?>
-<w:endnotes xmlns:wpc="http://schemas.microsoft.com/office/word/2010/wordprocessingCanvas" xmlns:cx="http://schemas.microsoft.com/office/drawing/2014/chartex" xmlns:cx1="http://schemas.microsoft.com/office/drawing/2015/9/8/chartex" xmlns:cx2="http://schemas.microsoft.com/office/drawing/2015/10/21/chartex" xmlns:cx3="http://schemas.microsoft.com/office/drawing/2016/5/9/chartex" xmlns:cx4="http://schemas.microsoft.com/office/drawing/2016/5/10/chartex" xmlns:cx5="http://schemas.microsoft.com/office/drawing/2016/5/11/chartex" xmlns:cx6="http://schemas.microsoft.com/office/drawing/2016/5/12/chartex" xmlns:cx7="http://schemas.microsoft.com/office/drawing/2016/5/13/chartex" xmlns:cx8="http://schemas.microsoft.com/office/drawing/2016/5/14/chartex" xmlns:mc="http://schemas.openxmlformats.org/markup-compatibility/2006" xmlns:aink="http://schemas.microsoft.com/office/drawing/2016/ink" xmlns:am3d="http://schemas.microsoft.com/office/drawing/2017/model3d" xmlns:o="urn:schemas-microsoft-com:office:office" xmlns:r="http://schemas.openxmlformats.org/officeDocument/2006/relationships" xmlns:m="http://schemas.openxmlformats.org/officeDocument/2006/math" xmlns:v="urn:schemas-microsoft-com:vml" xmlns:wp14="http://schemas.microsoft.com/office/word/2010/wordprocessingDrawing" xmlns:wp="http://schemas.openxmlformats.org/drawingml/2006/wordprocessingDrawing" xmlns:w10="urn:schemas-microsoft-com:office:word" xmlns:w="http://schemas.openxmlformats.org/wordprocessingml/2006/main" xmlns:w14="http://schemas.microsoft.com/office/word/2010/wordml" xmlns:w15="http://schemas.microsoft.com/office/word/2012/wordml" xmlns:w16cex="http://schemas.microsoft.com/office/word/2018/wordml/cex" xmlns:w16cid="http://schemas.microsoft.com/office/word/2016/wordml/cid" xmlns:w16="http://schemas.microsoft.com/office/word/2018/wordml" xmlns:w16se="http://schemas.microsoft.com/office/word/2015/wordml/symex" xmlns:wpg="http://schemas.microsoft.com/office/word/2010/wordprocessingGroup" xmlns:wpi="http://schemas.microsoft.com/office/word/2010/wordprocessingInk" xmlns:wne="http://schemas.microsoft.com/office/word/2006/wordml" xmlns:wps="http://schemas.microsoft.com/office/word/2010/wordprocessingShape" mc:Ignorable="w14 w15 w16se w16cid w16 w16cex wp14">
+<w:endnotes xmlns:wpc="http://schemas.microsoft.com/office/word/2010/wordprocessingCanvas" xmlns:cx="http://schemas.microsoft.com/office/drawing/2014/chartex" xmlns:cx1="http://schemas.microsoft.com/office/drawing/2015/9/8/chartex" xmlns:cx2="http://schemas.microsoft.com/office/drawing/2015/10/21/chartex" xmlns:cx3="http://schemas.microsoft.com/office/drawing/2016/5/9/chartex" xmlns:cx4="http://schemas.microsoft.com/office/drawing/2016/5/10/chartex" xmlns:cx5="http://schemas.microsoft.com/office/drawing/2016/5/11/chartex" xmlns:cx6="http://schemas.microsoft.com/office/drawing/2016/5/12/chartex" xmlns:cx7="http://schemas.microsoft.com/office/drawing/2016/5/13/chartex" xmlns:cx8="http://schemas.microsoft.com/office/drawing/2016/5/14/chartex" xmlns:mc="http://schemas.openxmlformats.org/markup-compatibility/2006" xmlns:aink="http://schemas.microsoft.com/office/drawing/2016/ink" xmlns:am3d="http://schemas.microsoft.com/office/drawing/2017/model3d" xmlns:o="urn:schemas-microsoft-com:office:office" xmlns:r="http://schemas.openxmlformats.org/officeDocument/2006/relationships" xmlns:m="http://schemas.openxmlformats.org/officeDocument/2006/math" xmlns:v="urn:schemas-microsoft-com:vml" xmlns:wp14="http://schemas.microsoft.com/office/word/2010/wordprocessingDrawing" xmlns:wp="http://schemas.openxmlformats.org/drawingml/2006/wordprocessingDrawing" xmlns:w10="urn:schemas-microsoft-com:office:word" xmlns:w="http://schemas.openxmlformats.org/wordprocessingml/2006/main" xmlns:w14="http://schemas.microsoft.com/office/word/2010/wordml" xmlns:w15="http://schemas.microsoft.com/office/word/2012/wordml" xmlns:w16cex="http://schemas.microsoft.com/office/word/2018/wordml/cex" xmlns:w16cid="http://schemas.microsoft.com/office/word/2016/wordml/cid" xmlns:w16="http://schemas.microsoft.com/office/word/2018/wordml" xmlns:w16sdtdh="http://schemas.microsoft.com/office/word/2020/wordml/sdtdatahash" xmlns:w16se="http://schemas.microsoft.com/office/word/2015/wordml/symex" xmlns:wpg="http://schemas.microsoft.com/office/word/2010/wordprocessingGroup" xmlns:wpi="http://schemas.microsoft.com/office/word/2010/wordprocessingInk" xmlns:wne="http://schemas.microsoft.com/office/word/2006/wordml" xmlns:wps="http://schemas.microsoft.com/office/word/2010/wordprocessingShape" mc:Ignorable="w14 w15 w16se w16cid w16 w16cex w16sdtdh wp14">
   <w:endnote w:type="separator" w:id="-1">
     <w:p>
       <w:pPr>
@@ -3770,7 +3796,7 @@
 </file>
 
 <file path=word/footnotes.xml><?xml version="1.0" encoding="utf-8"?>
-<w:footnotes xmlns:wpc="http://schemas.microsoft.com/office/word/2010/wordprocessingCanvas" xmlns:cx="http://schemas.microsoft.com/office/drawing/2014/chartex" xmlns:cx1="http://schemas.microsoft.com/office/drawing/2015/9/8/chartex" xmlns:cx2="http://schemas.microsoft.com/office/drawing/2015/10/21/chartex" xmlns:cx3="http://schemas.microsoft.com/office/drawing/2016/5/9/chartex" xmlns:cx4="http://schemas.microsoft.com/office/drawing/2016/5/10/chartex" xmlns:cx5="http://schemas.microsoft.com/office/drawing/2016/5/11/chartex" xmlns:cx6="http://schemas.microsoft.com/office/drawing/2016/5/12/chartex" xmlns:cx7="http://schemas.microsoft.com/office/drawing/2016/5/13/chartex" xmlns:cx8="http://schemas.microsoft.com/office/drawing/2016/5/14/chartex" xmlns:mc="http://schemas.openxmlformats.org/markup-compatibility/2006" xmlns:aink="http://schemas.microsoft.com/office/drawing/2016/ink" xmlns:am3d="http://schemas.microsoft.com/office/drawing/2017/model3d" xmlns:o="urn:schemas-microsoft-com:office:office" xmlns:r="http://schemas.openxmlformats.org/officeDocument/2006/relationships" xmlns:m="http://schemas.openxmlformats.org/officeDocument/2006/math" xmlns:v="urn:schemas-microsoft-com:vml" xmlns:wp14="http://schemas.microsoft.com/office/word/2010/wordprocessingDrawing" xmlns:wp="http://schemas.openxmlformats.org/drawingml/2006/wordprocessingDrawing" xmlns:w10="urn:schemas-microsoft-com:office:word" xmlns:w="http://schemas.openxmlformats.org/wordprocessingml/2006/main" xmlns:w14="http://schemas.microsoft.com/office/word/2010/wordml" xmlns:w15="http://schemas.microsoft.com/office/word/2012/wordml" xmlns:w16cex="http://schemas.microsoft.com/office/word/2018/wordml/cex" xmlns:w16cid="http://schemas.microsoft.com/office/word/2016/wordml/cid" xmlns:w16="http://schemas.microsoft.com/office/word/2018/wordml" xmlns:w16se="http://schemas.microsoft.com/office/word/2015/wordml/symex" xmlns:wpg="http://schemas.microsoft.com/office/word/2010/wordprocessingGroup" xmlns:wpi="http://schemas.microsoft.com/office/word/2010/wordprocessingInk" xmlns:wne="http://schemas.microsoft.com/office/word/2006/wordml" xmlns:wps="http://schemas.microsoft.com/office/word/2010/wordprocessingShape" mc:Ignorable="w14 w15 w16se w16cid w16 w16cex wp14">
+<w:footnotes xmlns:wpc="http://schemas.microsoft.com/office/word/2010/wordprocessingCanvas" xmlns:cx="http://schemas.microsoft.com/office/drawing/2014/chartex" xmlns:cx1="http://schemas.microsoft.com/office/drawing/2015/9/8/chartex" xmlns:cx2="http://schemas.microsoft.com/office/drawing/2015/10/21/chartex" xmlns:cx3="http://schemas.microsoft.com/office/drawing/2016/5/9/chartex" xmlns:cx4="http://schemas.microsoft.com/office/drawing/2016/5/10/chartex" xmlns:cx5="http://schemas.microsoft.com/office/drawing/2016/5/11/chartex" xmlns:cx6="http://schemas.microsoft.com/office/drawing/2016/5/12/chartex" xmlns:cx7="http://schemas.microsoft.com/office/drawing/2016/5/13/chartex" xmlns:cx8="http://schemas.microsoft.com/office/drawing/2016/5/14/chartex" xmlns:mc="http://schemas.openxmlformats.org/markup-compatibility/2006" xmlns:aink="http://schemas.microsoft.com/office/drawing/2016/ink" xmlns:am3d="http://schemas.microsoft.com/office/drawing/2017/model3d" xmlns:o="urn:schemas-microsoft-com:office:office" xmlns:r="http://schemas.openxmlformats.org/officeDocument/2006/relationships" xmlns:m="http://schemas.openxmlformats.org/officeDocument/2006/math" xmlns:v="urn:schemas-microsoft-com:vml" xmlns:wp14="http://schemas.microsoft.com/office/word/2010/wordprocessingDrawing" xmlns:wp="http://schemas.openxmlformats.org/drawingml/2006/wordprocessingDrawing" xmlns:w10="urn:schemas-microsoft-com:office:word" xmlns:w="http://schemas.openxmlformats.org/wordprocessingml/2006/main" xmlns:w14="http://schemas.microsoft.com/office/word/2010/wordml" xmlns:w15="http://schemas.microsoft.com/office/word/2012/wordml" xmlns:w16cex="http://schemas.microsoft.com/office/word/2018/wordml/cex" xmlns:w16cid="http://schemas.microsoft.com/office/word/2016/wordml/cid" xmlns:w16="http://schemas.microsoft.com/office/word/2018/wordml" xmlns:w16sdtdh="http://schemas.microsoft.com/office/word/2020/wordml/sdtdatahash" xmlns:w16se="http://schemas.microsoft.com/office/word/2015/wordml/symex" xmlns:wpg="http://schemas.microsoft.com/office/word/2010/wordprocessingGroup" xmlns:wpi="http://schemas.microsoft.com/office/word/2010/wordprocessingInk" xmlns:wne="http://schemas.microsoft.com/office/word/2006/wordml" xmlns:wps="http://schemas.microsoft.com/office/word/2010/wordprocessingShape" mc:Ignorable="w14 w15 w16se w16cid w16 w16cex w16sdtdh wp14">
   <w:footnote w:type="separator" w:id="-1">
     <w:p>
       <w:pPr>
@@ -3795,7 +3821,7 @@
 </file>
 
 <file path=word/numbering.xml><?xml version="1.0" encoding="utf-8"?>
-<w:numbering xmlns:wpc="http://schemas.microsoft.com/office/word/2010/wordprocessingCanvas" xmlns:cx="http://schemas.microsoft.com/office/drawing/2014/chartex" xmlns:cx1="http://schemas.microsoft.com/office/drawing/2015/9/8/chartex" xmlns:cx2="http://schemas.microsoft.com/office/drawing/2015/10/21/chartex" xmlns:cx3="http://schemas.microsoft.com/office/drawing/2016/5/9/chartex" xmlns:cx4="http://schemas.microsoft.com/office/drawing/2016/5/10/chartex" xmlns:cx5="http://schemas.microsoft.com/office/drawing/2016/5/11/chartex" xmlns:cx6="http://schemas.microsoft.com/office/drawing/2016/5/12/chartex" xmlns:cx7="http://schemas.microsoft.com/office/drawing/2016/5/13/chartex" xmlns:cx8="http://schemas.microsoft.com/office/drawing/2016/5/14/chartex" xmlns:mc="http://schemas.openxmlformats.org/markup-compatibility/2006" xmlns:aink="http://schemas.microsoft.com/office/drawing/2016/ink" xmlns:am3d="http://schemas.microsoft.com/office/drawing/2017/model3d" xmlns:o="urn:schemas-microsoft-com:office:office" xmlns:r="http://schemas.openxmlformats.org/officeDocument/2006/relationships" xmlns:m="http://schemas.openxmlformats.org/officeDocument/2006/math" xmlns:v="urn:schemas-microsoft-com:vml" xmlns:wp14="http://schemas.microsoft.com/office/word/2010/wordprocessingDrawing" xmlns:wp="http://schemas.openxmlformats.org/drawingml/2006/wordprocessingDrawing" xmlns:w10="urn:schemas-microsoft-com:office:word" xmlns:w="http://schemas.openxmlformats.org/wordprocessingml/2006/main" xmlns:w14="http://schemas.microsoft.com/office/word/2010/wordml" xmlns:w15="http://schemas.microsoft.com/office/word/2012/wordml" xmlns:w16cex="http://schemas.microsoft.com/office/word/2018/wordml/cex" xmlns:w16cid="http://schemas.microsoft.com/office/word/2016/wordml/cid" xmlns:w16="http://schemas.microsoft.com/office/word/2018/wordml" xmlns:w16se="http://schemas.microsoft.com/office/word/2015/wordml/symex" xmlns:wpg="http://schemas.microsoft.com/office/word/2010/wordprocessingGroup" xmlns:wpi="http://schemas.microsoft.com/office/word/2010/wordprocessingInk" xmlns:wne="http://schemas.microsoft.com/office/word/2006/wordml" xmlns:wps="http://schemas.microsoft.com/office/word/2010/wordprocessingShape" mc:Ignorable="w14 w15 w16se w16cid w16 w16cex wp14">
+<w:numbering xmlns:wpc="http://schemas.microsoft.com/office/word/2010/wordprocessingCanvas" xmlns:cx="http://schemas.microsoft.com/office/drawing/2014/chartex" xmlns:cx1="http://schemas.microsoft.com/office/drawing/2015/9/8/chartex" xmlns:cx2="http://schemas.microsoft.com/office/drawing/2015/10/21/chartex" xmlns:cx3="http://schemas.microsoft.com/office/drawing/2016/5/9/chartex" xmlns:cx4="http://schemas.microsoft.com/office/drawing/2016/5/10/chartex" xmlns:cx5="http://schemas.microsoft.com/office/drawing/2016/5/11/chartex" xmlns:cx6="http://schemas.microsoft.com/office/drawing/2016/5/12/chartex" xmlns:cx7="http://schemas.microsoft.com/office/drawing/2016/5/13/chartex" xmlns:cx8="http://schemas.microsoft.com/office/drawing/2016/5/14/chartex" xmlns:mc="http://schemas.openxmlformats.org/markup-compatibility/2006" xmlns:aink="http://schemas.microsoft.com/office/drawing/2016/ink" xmlns:am3d="http://schemas.microsoft.com/office/drawing/2017/model3d" xmlns:o="urn:schemas-microsoft-com:office:office" xmlns:r="http://schemas.openxmlformats.org/officeDocument/2006/relationships" xmlns:m="http://schemas.openxmlformats.org/officeDocument/2006/math" xmlns:v="urn:schemas-microsoft-com:vml" xmlns:wp14="http://schemas.microsoft.com/office/word/2010/wordprocessingDrawing" xmlns:wp="http://schemas.openxmlformats.org/drawingml/2006/wordprocessingDrawing" xmlns:w10="urn:schemas-microsoft-com:office:word" xmlns:w="http://schemas.openxmlformats.org/wordprocessingml/2006/main" xmlns:w14="http://schemas.microsoft.com/office/word/2010/wordml" xmlns:w15="http://schemas.microsoft.com/office/word/2012/wordml" xmlns:w16cex="http://schemas.microsoft.com/office/word/2018/wordml/cex" xmlns:w16cid="http://schemas.microsoft.com/office/word/2016/wordml/cid" xmlns:w16="http://schemas.microsoft.com/office/word/2018/wordml" xmlns:w16sdtdh="http://schemas.microsoft.com/office/word/2020/wordml/sdtdatahash" xmlns:w16se="http://schemas.microsoft.com/office/word/2015/wordml/symex" xmlns:wpg="http://schemas.microsoft.com/office/word/2010/wordprocessingGroup" xmlns:wpi="http://schemas.microsoft.com/office/word/2010/wordprocessingInk" xmlns:wne="http://schemas.microsoft.com/office/word/2006/wordml" xmlns:wps="http://schemas.microsoft.com/office/word/2010/wordprocessingShape" mc:Ignorable="w14 w15 w16se w16cid w16 w16cex w16sdtdh wp14">
   <w:abstractNum w:abstractNumId="0" w15:restartNumberingAfterBreak="0">
     <w:nsid w:val="470130E1"/>
     <w:multiLevelType w:val="hybridMultilevel"/>
@@ -3915,7 +3941,7 @@
 </file>
 
 <file path=word/styles.xml><?xml version="1.0" encoding="utf-8"?>
-<w:styles xmlns:mc="http://schemas.openxmlformats.org/markup-compatibility/2006" xmlns:r="http://schemas.openxmlformats.org/officeDocument/2006/relationships" xmlns:w="http://schemas.openxmlformats.org/wordprocessingml/2006/main" xmlns:w14="http://schemas.microsoft.com/office/word/2010/wordml" xmlns:w15="http://schemas.microsoft.com/office/word/2012/wordml" xmlns:w16cex="http://schemas.microsoft.com/office/word/2018/wordml/cex" xmlns:w16cid="http://schemas.microsoft.com/office/word/2016/wordml/cid" xmlns:w16="http://schemas.microsoft.com/office/word/2018/wordml" xmlns:w16se="http://schemas.microsoft.com/office/word/2015/wordml/symex" mc:Ignorable="w14 w15 w16se w16cid w16 w16cex">
+<w:styles xmlns:mc="http://schemas.openxmlformats.org/markup-compatibility/2006" xmlns:r="http://schemas.openxmlformats.org/officeDocument/2006/relationships" xmlns:w="http://schemas.openxmlformats.org/wordprocessingml/2006/main" xmlns:w14="http://schemas.microsoft.com/office/word/2010/wordml" xmlns:w15="http://schemas.microsoft.com/office/word/2012/wordml" xmlns:w16cex="http://schemas.microsoft.com/office/word/2018/wordml/cex" xmlns:w16cid="http://schemas.microsoft.com/office/word/2016/wordml/cid" xmlns:w16="http://schemas.microsoft.com/office/word/2018/wordml" xmlns:w16sdtdh="http://schemas.microsoft.com/office/word/2020/wordml/sdtdatahash" xmlns:w16se="http://schemas.microsoft.com/office/word/2015/wordml/symex" mc:Ignorable="w14 w15 w16se w16cid w16 w16cex w16sdtdh">
   <w:docDefaults>
     <w:rPrDefault>
       <w:rPr>
@@ -4309,20 +4335,20 @@
     <w:lsdException w:name="Unresolved Mention" w:semiHidden="1" w:unhideWhenUsed="1"/>
     <w:lsdException w:name="Smart Link" w:semiHidden="1" w:unhideWhenUsed="1"/>
   </w:latentStyles>
-  <w:style w:type="paragraph" w:default="1" w:styleId="a">
+  <w:style w:type="paragraph" w:default="1" w:styleId="Normal">
     <w:name w:val="Normal"/>
     <w:qFormat/>
     <w:pPr>
       <w:bidi/>
     </w:pPr>
   </w:style>
-  <w:style w:type="character" w:default="1" w:styleId="a0">
+  <w:style w:type="character" w:default="1" w:styleId="DefaultParagraphFont">
     <w:name w:val="Default Paragraph Font"/>
     <w:uiPriority w:val="1"/>
     <w:semiHidden/>
     <w:unhideWhenUsed/>
   </w:style>
-  <w:style w:type="table" w:default="1" w:styleId="a1">
+  <w:style w:type="table" w:default="1" w:styleId="TableNormal">
     <w:name w:val="Normal Table"/>
     <w:uiPriority w:val="99"/>
     <w:semiHidden/>
@@ -4337,15 +4363,15 @@
       </w:tblCellMar>
     </w:tblPr>
   </w:style>
-  <w:style w:type="numbering" w:default="1" w:styleId="a2">
+  <w:style w:type="numbering" w:default="1" w:styleId="NoList">
     <w:name w:val="No List"/>
     <w:uiPriority w:val="99"/>
     <w:semiHidden/>
     <w:unhideWhenUsed/>
   </w:style>
-  <w:style w:type="paragraph" w:styleId="a3">
+  <w:style w:type="paragraph" w:styleId="ListParagraph">
     <w:name w:val="List Paragraph"/>
-    <w:basedOn w:val="a"/>
+    <w:basedOn w:val="Normal"/>
     <w:uiPriority w:val="34"/>
     <w:qFormat/>
     <w:rsid w:val="00484C2A"/>
@@ -4354,9 +4380,9 @@
       <w:contextualSpacing/>
     </w:pPr>
   </w:style>
-  <w:style w:type="table" w:styleId="a4">
+  <w:style w:type="table" w:styleId="TableGrid">
     <w:name w:val="Table Grid"/>
-    <w:basedOn w:val="a1"/>
+    <w:basedOn w:val="TableNormal"/>
     <w:uiPriority w:val="39"/>
     <w:rsid w:val="00B9676A"/>
     <w:pPr>
@@ -4373,10 +4399,10 @@
       </w:tblBorders>
     </w:tblPr>
   </w:style>
-  <w:style w:type="paragraph" w:styleId="a5">
+  <w:style w:type="paragraph" w:styleId="Header">
     <w:name w:val="header"/>
-    <w:basedOn w:val="a"/>
-    <w:link w:val="a6"/>
+    <w:basedOn w:val="Normal"/>
+    <w:link w:val="HeaderChar"/>
     <w:uiPriority w:val="99"/>
     <w:unhideWhenUsed/>
     <w:rsid w:val="005F218A"/>
@@ -4388,17 +4414,17 @@
       <w:spacing w:after="0" w:line="240" w:lineRule="auto"/>
     </w:pPr>
   </w:style>
-  <w:style w:type="character" w:customStyle="1" w:styleId="a6">
-    <w:name w:val="כותרת עליונה תו"/>
-    <w:basedOn w:val="a0"/>
-    <w:link w:val="a5"/>
+  <w:style w:type="character" w:customStyle="1" w:styleId="HeaderChar">
+    <w:name w:val="Header Char"/>
+    <w:basedOn w:val="DefaultParagraphFont"/>
+    <w:link w:val="Header"/>
     <w:uiPriority w:val="99"/>
     <w:rsid w:val="005F218A"/>
   </w:style>
-  <w:style w:type="paragraph" w:styleId="a7">
+  <w:style w:type="paragraph" w:styleId="Footer">
     <w:name w:val="footer"/>
-    <w:basedOn w:val="a"/>
-    <w:link w:val="a8"/>
+    <w:basedOn w:val="Normal"/>
+    <w:link w:val="FooterChar"/>
     <w:uiPriority w:val="99"/>
     <w:unhideWhenUsed/>
     <w:rsid w:val="005F218A"/>
@@ -4410,12 +4436,35 @@
       <w:spacing w:after="0" w:line="240" w:lineRule="auto"/>
     </w:pPr>
   </w:style>
-  <w:style w:type="character" w:customStyle="1" w:styleId="a8">
-    <w:name w:val="כותרת תחתונה תו"/>
-    <w:basedOn w:val="a0"/>
-    <w:link w:val="a7"/>
+  <w:style w:type="character" w:customStyle="1" w:styleId="FooterChar">
+    <w:name w:val="Footer Char"/>
+    <w:basedOn w:val="DefaultParagraphFont"/>
+    <w:link w:val="Footer"/>
     <w:uiPriority w:val="99"/>
     <w:rsid w:val="005F218A"/>
+  </w:style>
+  <w:style w:type="character" w:styleId="Hyperlink">
+    <w:name w:val="Hyperlink"/>
+    <w:basedOn w:val="DefaultParagraphFont"/>
+    <w:uiPriority w:val="99"/>
+    <w:unhideWhenUsed/>
+    <w:rsid w:val="005B1B24"/>
+    <w:rPr>
+      <w:color w:val="0563C1" w:themeColor="hyperlink"/>
+      <w:u w:val="single"/>
+    </w:rPr>
+  </w:style>
+  <w:style w:type="character" w:styleId="UnresolvedMention">
+    <w:name w:val="Unresolved Mention"/>
+    <w:basedOn w:val="DefaultParagraphFont"/>
+    <w:uiPriority w:val="99"/>
+    <w:semiHidden/>
+    <w:unhideWhenUsed/>
+    <w:rsid w:val="005B1B24"/>
+    <w:rPr>
+      <w:color w:val="605E5C"/>
+      <w:shd w:val="clear" w:color="auto" w:fill="E1DFDD"/>
+    </w:rPr>
   </w:style>
 </w:styles>
 </file>

</xml_diff>